<commit_message>
Wijzigingen in toelichting tekstmodel
gewijzigd overzichtsdiagram IMOR en dataspecificatie
</commit_message>
<xml_diff>
--- a/Modeldocument/IMOR Dataspecificatie v0.5.docx
+++ b/Modeldocument/IMOR Dataspecificatie v0.5.docx
@@ -12203,9 +12203,6 @@
         <w:lastRenderedPageBreak/>
         <w:t xml:space="preserve">Het tekstelement bevat de tekstdelen en gestructureerde informatie die de tekst van een omgevingsdocument bepalen. </w:t>
       </w:r>
-      <w:r>
-        <w:t>Om de informatie van een tekstelement te kunnen filteren kent een tekstelement een tekstType. Met dit tekstType kan worden aangegeven wat voor informatie er in de tekst is terug te vinden (bv. Wanneer de tekst aanwijzingen geeft rondom het doen van een melding kan het tekstType 'melding' worden ingevuld; later kan een gebruiker deze aanwijzingen gebruiken om relevante informatie te filteren).</w:t>
-      </w:r>
     </w:p>
     <w:p>
       <w:pPr>
@@ -12217,10 +12214,46 @@
         <w:spacing w:line="240" w:lineRule="atLeast"/>
       </w:pPr>
       <w:r>
-        <w:t xml:space="preserve">Per specifiek soort tekstelement kunnen er attributen worden toegewezen om de tekstinhoud, geldigheid  </w:t>
-      </w:r>
-      <w:r>
-        <w:t>en versie-informatie vast te leggen.</w:t>
+        <w:t>Om de informatie van een tekstelement</w:t>
+      </w:r>
+      <w:r>
+        <w:t xml:space="preserve"> (later in het proces)</w:t>
+      </w:r>
+      <w:r>
+        <w:t xml:space="preserve"> te kunnen filteren </w:t>
+      </w:r>
+      <w:r>
+        <w:t>heef</w:t>
+      </w:r>
+      <w:r>
+        <w:t xml:space="preserve">t een tekstelement </w:t>
+      </w:r>
+      <w:r>
+        <w:t xml:space="preserve">een aantal in te vullen </w:t>
+      </w:r>
+      <w:r>
+        <w:t>eigenschappen. Met deze eigenschappen en waarden</w:t>
+      </w:r>
+      <w:r>
+        <w:t xml:space="preserve"> kan worden aangegeven wat voor informatie er in de tekst is terug te vinden (bv. Wanneer de tekst aanwijzingen geeft </w:t>
+      </w:r>
+      <w:r>
+        <w:t>wie zich aan een</w:t>
+      </w:r>
+      <w:r>
+        <w:t xml:space="preserve"> </w:t>
+      </w:r>
+      <w:r>
+        <w:t xml:space="preserve">regel moet houden kan deze waarde in het attribuut normadressaat </w:t>
+      </w:r>
+      <w:r>
+        <w:t xml:space="preserve">worden ingevuld; later kan een gebruiker </w:t>
+      </w:r>
+      <w:r>
+        <w:t>dit attribuut</w:t>
+      </w:r>
+      <w:r>
+        <w:t xml:space="preserve"> gebruiken om relevante informatie te filteren).</w:t>
       </w:r>
     </w:p>
     <w:p>
@@ -12233,7 +12266,19 @@
         <w:spacing w:line="240" w:lineRule="atLeast"/>
       </w:pPr>
       <w:r>
-        <w:t>Om het detailniveau van een tekstelement te kunnen beschrijven is het nodig om in de tekst verder onder te verdelen naar tekstdelen (woordgroepen of zinsdelen) of deeltekstdelen (woorden) om correct te kunnen verwijzen naar delen binnen de tekst.</w:t>
+        <w:t xml:space="preserve">Per specifiek soort tekstelement </w:t>
+      </w:r>
+      <w:r>
+        <w:t>worden</w:t>
+      </w:r>
+      <w:r>
+        <w:t xml:space="preserve"> attributen toegewezen om de tekstinhoud, geldigheid  </w:t>
+      </w:r>
+      <w:r>
+        <w:t>en versie-informatie vast te leggen.</w:t>
+      </w:r>
+      <w:r>
+        <w:t xml:space="preserve"> (afhankelijk van de gekozen tekststandaard)</w:t>
       </w:r>
     </w:p>
     <w:p>
@@ -12246,7 +12291,115 @@
         <w:spacing w:line="240" w:lineRule="atLeast"/>
       </w:pPr>
       <w:r>
-        <w:t>Een tekstelement bevat tekst volgens een tekstpatroon en heeft een vaste zinstructuur (vaste volgorde en opbouw van de tekst) waar de gebruiker in de tekst op daarvoor bestemde plekken elementen in kan vullen in invulvelden. In zo'n zinsstructuur komen waarschijnlijk begrippen (termen) voor waar de tekst over gaat, of kunnen er normen of waarden in de zin tot uitdrukking worden gebracht.</w:t>
+        <w:t xml:space="preserve">Een tekstelement bevat tekst </w:t>
+      </w:r>
+      <w:r>
+        <w:t xml:space="preserve">opgemaakt </w:t>
+      </w:r>
+      <w:r>
+        <w:t>volgens een tekstpatroon</w:t>
+      </w:r>
+      <w:r>
+        <w:t>. Afhankelijk van de mate van ondersteuning door software</w:t>
+      </w:r>
+      <w:r>
+        <w:t xml:space="preserve"> </w:t>
+      </w:r>
+      <w:r>
+        <w:t xml:space="preserve">kan </w:t>
+      </w:r>
+      <w:r>
+        <w:t xml:space="preserve">de gebruiker </w:t>
+      </w:r>
+      <w:r>
+        <w:t xml:space="preserve">deze tekst </w:t>
+      </w:r>
+      <w:r>
+        <w:t xml:space="preserve">laten </w:t>
+      </w:r>
+      <w:r>
+        <w:t xml:space="preserve">opstellen door </w:t>
+      </w:r>
+      <w:r>
+        <w:t xml:space="preserve">het invullen van </w:t>
+      </w:r>
+      <w:r>
+        <w:t>tekst op daarvoor bestemde plekken</w:t>
+      </w:r>
+      <w:r>
+        <w:t xml:space="preserve"> (</w:t>
+      </w:r>
+      <w:r>
+        <w:t xml:space="preserve">het element </w:t>
+      </w:r>
+      <w:r>
+        <w:t xml:space="preserve">tekstPhrase </w:t>
+      </w:r>
+      <w:r>
+        <w:t xml:space="preserve">wordt </w:t>
+      </w:r>
+      <w:r>
+        <w:t xml:space="preserve">gebruikt </w:t>
+      </w:r>
+      <w:r>
+        <w:t xml:space="preserve">om plekken aan te duiden waar </w:t>
+      </w:r>
+      <w:r>
+        <w:t>informatie uit vrije tekst</w:t>
+      </w:r>
+      <w:r>
+        <w:t xml:space="preserve"> kan komen te staan</w:t>
+      </w:r>
+      <w:r>
+        <w:t>)</w:t>
+      </w:r>
+      <w:r>
+        <w:t xml:space="preserve"> </w:t>
+      </w:r>
+      <w:r>
+        <w:t xml:space="preserve">of </w:t>
+      </w:r>
+      <w:r>
+        <w:t>waar</w:t>
+      </w:r>
+      <w:r>
+        <w:t xml:space="preserve"> specifieke </w:t>
+      </w:r>
+      <w:r>
+        <w:t xml:space="preserve">elementen </w:t>
+      </w:r>
+      <w:r>
+        <w:t xml:space="preserve">kunnen worden </w:t>
+      </w:r>
+      <w:r>
+        <w:t>in</w:t>
+      </w:r>
+      <w:r>
+        <w:t>ge</w:t>
+      </w:r>
+      <w:r>
+        <w:t>vul</w:t>
+      </w:r>
+      <w:r>
+        <w:t>d</w:t>
+      </w:r>
+      <w:r>
+        <w:t xml:space="preserve"> </w:t>
+      </w:r>
+      <w:r>
+        <w:t>(een invulveld geeft aan dat hierin waarden uit bijvoorbeeld lijsten kunnen worden gekozen)</w:t>
+      </w:r>
+      <w:r>
+        <w:t>. In zo'n zinsstructuur komen waarschijnlijk begrippen (termen) voor waar de tekst over gaat, of kunnen er normen of waarden in de zin tot uitdrukking worden gebracht.</w:t>
+      </w:r>
+      <w:r>
+        <w:t xml:space="preserve"> Zie </w:t>
+      </w:r>
+      <w:r>
+        <w:t>Bijlage 1</w:t>
+      </w:r>
+      <w:r>
+        <w:t xml:space="preserve"> voor een aantal voorbeelden.</w:t>
       </w:r>
     </w:p>
     <w:p>
@@ -12259,7 +12412,13 @@
         <w:spacing w:line="240" w:lineRule="atLeast"/>
       </w:pPr>
       <w:r>
-        <w:t>De lijst tekstpatronen bestaat uit een verzameling zinstructuren die door de gebruiker naar behoefte kunnen worden ingevuld en toegepast. Uit nader onderzoek van de opbouw en structuur van plannen, besluiten en verordeningen kunnen deze patronen worden beschreven en ontwikkeld.</w:t>
+        <w:t xml:space="preserve">De lijst tekstpatronen bestaat uit een verzameling zinstructuren die </w:t>
+      </w:r>
+      <w:r>
+        <w:t>naar behoefte kunnen worden aa</w:t>
+      </w:r>
+      <w:r>
+        <w:t>ngevuld en toegepast. Uit nader onderzoek van de opbouw en structuur van plannen, besluiten en verordeningen kunnen deze patronen worden beschreven en ontwikkeld.</w:t>
       </w:r>
     </w:p>
     <w:p>
@@ -12272,7 +12431,28 @@
         <w:spacing w:line="240" w:lineRule="atLeast"/>
       </w:pPr>
       <w:r>
-        <w:t>Een tekstpatroon heeft een id, een patroonType (omschrijving, bv. Verbod, verplichting, toestaan onder voorwaarden), behoort tot een groep van patronen (bv. Verbodsbepaling patronen) en heeft een zinstructuurType (verwijzing naar een type zin).</w:t>
+        <w:t xml:space="preserve">Een </w:t>
+      </w:r>
+      <w:r>
+        <w:t>tekstpatroon</w:t>
+      </w:r>
+      <w:r>
+        <w:t xml:space="preserve"> kent een </w:t>
+      </w:r>
+      <w:r>
+        <w:t xml:space="preserve">aantal elementen om de </w:t>
+      </w:r>
+      <w:r>
+        <w:t xml:space="preserve">opbouw, woordvolgorde en vaste invulvelden te </w:t>
+      </w:r>
+      <w:r>
+        <w:t>beschrijven</w:t>
+      </w:r>
+      <w:r>
+        <w:t>. (bv. Een eenvoudige voorwaarde heeft de zinstructuur “&lt;&lt;norm&gt;&gt; : &lt;&lt;waarde&gt;&gt;”, bv. Maximale bouwhoogte: 6 meter).</w:t>
+      </w:r>
+      <w:r>
+        <w:t xml:space="preserve"> Daarnaast kan een conditie waaronder de eigenschap van toepassing worden uitgedrukt door de tekstselectie te markeren met een conditie-element.</w:t>
       </w:r>
     </w:p>
     <w:p>
@@ -12285,7 +12465,60 @@
         <w:spacing w:line="240" w:lineRule="atLeast"/>
       </w:pPr>
       <w:r>
-        <w:t>Een zinstructuur kent een vastgestelde opbouw, woordvolgorde en vaste invulvelden om een zin in uit te drukken. (bv. Een eenvoudige voorwaarde heeft de zinstructuur “&lt;&lt;norm&gt;&gt; : &lt;&lt;waarde&gt;&gt;”, bv. Maximale bouwhoogte: 6 meter).</w:t>
+        <w:t>Teksten die norm/waarde-</w:t>
+      </w:r>
+      <w:r>
+        <w:t>eigen</w:t>
+      </w:r>
+      <w:r>
+        <w:t xml:space="preserve">schappen beschrijven die </w:t>
+      </w:r>
+      <w:r>
+        <w:t xml:space="preserve">verschillen per werkingsgebied </w:t>
+      </w:r>
+      <w:r>
+        <w:t xml:space="preserve">(bv. Bouwhoogte is 10 m in het centrum en 6m in het buitengebied) </w:t>
+      </w:r>
+      <w:r>
+        <w:t>kunnen worden opgesteld door gebruik te maken van een standaard stuk tekst “zoals aangegeven op de kaart”, deze zgn. Alt-tekst is de tekst die wordt weergegeven</w:t>
+      </w:r>
+      <w:r>
+        <w:t xml:space="preserve"> in de lopende zin</w:t>
+      </w:r>
+      <w:r>
+        <w:t xml:space="preserve">, </w:t>
+      </w:r>
+      <w:r>
+        <w:t>v</w:t>
+      </w:r>
+      <w:r>
+        <w:t>oor de raadpleging</w:t>
+      </w:r>
+      <w:r>
+        <w:t xml:space="preserve"> en weergave in viewers</w:t>
+      </w:r>
+      <w:r>
+        <w:t xml:space="preserve"> kan </w:t>
+      </w:r>
+      <w:r>
+        <w:t xml:space="preserve">gebruik </w:t>
+      </w:r>
+      <w:r>
+        <w:t xml:space="preserve">worden gemaakt van de </w:t>
+      </w:r>
+      <w:r>
+        <w:t>onderlinge relaties tussen tekstelement, eigenschap, werkingsgebied om een actieve representatie te geven van de werkelijke waarde voor het werkingsgebied (</w:t>
+      </w:r>
+      <w:r>
+        <w:t xml:space="preserve">bv. </w:t>
+      </w:r>
+      <w:bookmarkStart w:id="39" w:name="_GoBack"/>
+      <w:bookmarkEnd w:id="39"/>
+      <w:r>
+        <w:t>bij selectie van het werkingsgebied buitengebied is de waarde 6 meter).</w:t>
+      </w:r>
+      <w:r>
+        <w:t xml:space="preserve"> </w:t>
       </w:r>
     </w:p>
     <w:p>
@@ -12324,170 +12557,26 @@
         <w:spacing w:line="240" w:lineRule="atLeast"/>
       </w:pPr>
       <w:r>
-        <w:t>Dit model rondom tekstpatronen is opgesteld met concepten/toepassing van RuleSpeak/SBVR in gedachte. Een volgende fase zal zich richten op het verzamelen en formeel beschrijven van tekstpatronen en kan leiden tot aanscherping van dit model.</w:t>
+        <w:t>Een volgende fase zal zich richten op het verzamelen</w:t>
+      </w:r>
+      <w:r>
+        <w:t>, beproeven</w:t>
+      </w:r>
+      <w:r>
+        <w:t xml:space="preserve"> en formeel beschrijven van tekstpatronen en kan leiden tot aanscherping van dit model.</w:t>
       </w:r>
     </w:p>
     <w:p>
       <w:pPr>
-        <w:spacing w:line="240" w:lineRule="atLeast"/>
-        <w:rPr>
-          <w:color w:val="0000FF"/>
-          <w:shd w:val="clear" w:color="auto" w:fill="FFFF00"/>
-        </w:rPr>
-      </w:pPr>
-    </w:p>
-    <w:p>
-      <w:pPr>
-        <w:spacing w:line="240" w:lineRule="atLeast"/>
-        <w:rPr>
-          <w:shd w:val="clear" w:color="auto" w:fill="FFFF00"/>
-        </w:rPr>
-      </w:pPr>
-      <w:r>
-        <w:rPr>
-          <w:color w:val="0000FF"/>
-        </w:rPr>
-        <w:t xml:space="preserve"> [NADER UIT TE WERKEN]</w:t>
-      </w:r>
-    </w:p>
-    <w:p>
-      <w:pPr>
-        <w:spacing w:line="240" w:lineRule="atLeast"/>
-        <w:rPr>
-          <w:shd w:val="clear" w:color="auto" w:fill="FFFF00"/>
-        </w:rPr>
-      </w:pPr>
-      <w:r>
-        <w:rPr>
-          <w:b/>
-          <w:bCs/>
-          <w:shd w:val="clear" w:color="auto" w:fill="FFFF00"/>
-        </w:rPr>
-        <w:t>N.B. Nader uit te werken:</w:t>
-      </w:r>
-    </w:p>
-    <w:p>
-      <w:pPr>
-        <w:pStyle w:val="BodyText"/>
-        <w:rPr>
-          <w:b/>
-          <w:bCs/>
-          <w:shd w:val="clear" w:color="auto" w:fill="FFFF00"/>
-        </w:rPr>
-      </w:pPr>
-      <w:r>
-        <w:rPr>
-          <w:shd w:val="clear" w:color="auto" w:fill="FFFF00"/>
-        </w:rPr>
-        <w:t>Tekstelementen kennen een geldigheid (temporeel aspect) zodat regels voor een specifieke werkingsperiode kunnen worden getoond. Versieaanduidingen op tekstelementen worden gebruikt om bij wijzigingen slechts de gewijzigde elementen bij te hoeven werken. Uitgangspunt hierbij is dat gewerkt wordt met geconsolideerde versies van omgevingsdocumenten. De BWB gaat uit van geconsolideerde teksten per versie, in een volgende fase uitwerken hoe dit moet verlopen.</w:t>
-      </w:r>
-    </w:p>
-    <w:p>
-      <w:pPr>
-        <w:pStyle w:val="BodyText"/>
-        <w:rPr>
-          <w:shd w:val="clear" w:color="auto" w:fill="FFFF00"/>
-        </w:rPr>
-      </w:pPr>
-      <w:r>
-        <w:rPr>
-          <w:b/>
-          <w:bCs/>
-          <w:shd w:val="clear" w:color="auto" w:fill="FFFF00"/>
-        </w:rPr>
-        <w:t>N.B. Nader uit te werken</w:t>
-      </w:r>
-    </w:p>
-    <w:p>
-      <w:pPr>
-        <w:pStyle w:val="BodyText"/>
-        <w:rPr>
-          <w:shd w:val="clear" w:color="auto" w:fill="FFFF00"/>
-        </w:rPr>
-      </w:pPr>
-      <w:r>
-        <w:rPr>
-          <w:shd w:val="clear" w:color="auto" w:fill="FFFF00"/>
-        </w:rPr>
-        <w:t xml:space="preserve">Het object </w:t>
-      </w:r>
-      <w:r>
-        <w:rPr>
-          <w:shd w:val="clear" w:color="auto" w:fill="FFFF00"/>
-        </w:rPr>
-        <w:t>Norm</w:t>
-      </w:r>
-      <w:r>
-        <w:rPr>
-          <w:shd w:val="clear" w:color="auto" w:fill="FFFF00"/>
-        </w:rPr>
-        <w:t xml:space="preserve"> gekoppeld aan tekstelementen geeft de opsteller van teksten de mogelijkheid om de tekststructuur voor specifieke juridische onderwerpen (bv. Bouwen of parkeren) van labels te voorzien. Met deze labels kunnen gebruikers in software teksten filteren op relevante aspecten. </w:t>
-      </w:r>
-    </w:p>
-    <w:p>
-      <w:pPr>
-        <w:pStyle w:val="BodyText"/>
-      </w:pPr>
-      <w:r>
-        <w:rPr>
-          <w:shd w:val="clear" w:color="auto" w:fill="FFFF00"/>
-        </w:rPr>
-        <w:lastRenderedPageBreak/>
-        <w:t xml:space="preserve">Tekstelementen kennen een relatie met een werkingsgebied waarop het tekstelement van toepassing is. </w:t>
-      </w:r>
-    </w:p>
-    <w:p>
-      <w:pPr>
-        <w:spacing w:line="240" w:lineRule="atLeast"/>
-      </w:pPr>
-    </w:p>
-    <w:p>
-      <w:pPr>
-        <w:spacing w:line="240" w:lineRule="atLeast"/>
-        <w:rPr>
-          <w:b/>
-          <w:bCs/>
-          <w:shd w:val="clear" w:color="auto" w:fill="FFFF00"/>
-        </w:rPr>
-      </w:pPr>
-      <w:r>
-        <w:rPr>
-          <w:b/>
-          <w:bCs/>
-          <w:shd w:val="clear" w:color="auto" w:fill="FFFF00"/>
-        </w:rPr>
-        <w:t>Naar bijlage verplaatsen:</w:t>
-      </w:r>
-    </w:p>
-    <w:p>
-      <w:pPr>
-        <w:spacing w:line="240" w:lineRule="atLeast"/>
-      </w:pPr>
-      <w:r>
-        <w:rPr>
-          <w:b/>
-          <w:bCs/>
-          <w:shd w:val="clear" w:color="auto" w:fill="FFFF00"/>
-        </w:rPr>
-        <w:t>Voorbeeld uit concept informatie model Omgevingsrecht – Referentiemodel??</w:t>
-      </w:r>
-    </w:p>
-    <w:p>
-      <w:pPr>
-        <w:spacing w:line="240" w:lineRule="atLeast"/>
-      </w:pPr>
-    </w:p>
-    <w:p>
-      <w:pPr>
         <w:pStyle w:val="subparagraaftitel"/>
       </w:pPr>
-      <w:bookmarkStart w:id="39" w:name="_Toc433989220"/>
-      <w:bookmarkStart w:id="40" w:name="_Toc434500343"/>
+      <w:bookmarkStart w:id="40" w:name="_Toc433989220"/>
+      <w:bookmarkStart w:id="41" w:name="_Toc434500343"/>
       <w:r>
         <w:t>Identifier management en temporeel model</w:t>
       </w:r>
-      <w:bookmarkEnd w:id="39"/>
       <w:bookmarkEnd w:id="40"/>
+      <w:bookmarkEnd w:id="41"/>
     </w:p>
     <w:p/>
     <w:p>
@@ -12674,7 +12763,6 @@
         <w:rPr>
           <w:b/>
         </w:rPr>
-        <w:lastRenderedPageBreak/>
         <w:t>Temporeel model</w:t>
       </w:r>
     </w:p>
@@ -12729,6 +12817,7 @@
     </w:p>
     <w:p>
       <w:r>
+        <w:lastRenderedPageBreak/>
         <w:t xml:space="preserve">Voor het vastleggen en uitwisselen van omgevingsdocumenten zijn objectkenmerken nodig om de wijzigingen in een oplevering te detecteren. Op basis van deze wijzigingen, de was-wordt, is het mogelijk de omgevingsdocumenten in de tijd te lezen: welke regels gelden vandaag op deze locatie, welke gister en welke morgen? Welk wijzigingsbesluit lag hier aan ten grondslag? Het verwerken van de wijzigingen zorgt voor een actuele versie: een geconsolideerde versie van het omgevingsdocument. Het besluit dat een omgevingsdocument wordt aangepast, moet herleidbaar zijn naar bevoegd gezag en moment. Objecten kunnen per besluit worden toegevoegd, gewijzigd of vervallen in een omgevingsdocument. </w:t>
       </w:r>
     </w:p>
@@ -12786,27 +12875,14 @@
                   <w:r>
                     <w:t xml:space="preserve">Figuur </w:t>
                   </w:r>
-                  <w:r>
-                    <w:fldChar w:fldCharType="begin"/>
-                  </w:r>
-                  <w:r>
-                    <w:instrText xml:space="preserve"> SEQ Figuur \* ARABIC </w:instrText>
-                  </w:r>
-                  <w:r>
-                    <w:fldChar w:fldCharType="separate"/>
-                  </w:r>
-                  <w:r>
-                    <w:rPr>
-                      <w:noProof/>
-                    </w:rPr>
-                    <w:t>1</w:t>
-                  </w:r>
-                  <w:r>
-                    <w:rPr>
-                      <w:noProof/>
-                    </w:rPr>
-                    <w:fldChar w:fldCharType="end"/>
-                  </w:r>
+                  <w:fldSimple w:instr=" SEQ Figuur \* ARABIC ">
+                    <w:r>
+                      <w:rPr>
+                        <w:noProof/>
+                      </w:rPr>
+                      <w:t>1</w:t>
+                    </w:r>
+                  </w:fldSimple>
                   <w:r>
                     <w:t xml:space="preserve"> </w:t>
                   </w:r>
@@ -13369,6 +13445,7 @@
           <w:b/>
           <w:u w:val="single"/>
         </w:rPr>
+        <w:lastRenderedPageBreak/>
         <w:t>Stap 2: Het publiceren van een wijziging van een omgevingsdocument</w:t>
       </w:r>
       <w:r>
@@ -13399,27 +13476,14 @@
                   <w:r>
                     <w:t xml:space="preserve">Figuur </w:t>
                   </w:r>
-                  <w:r>
-                    <w:fldChar w:fldCharType="begin"/>
-                  </w:r>
-                  <w:r>
-                    <w:instrText xml:space="preserve"> SEQ Figuur \* ARABIC </w:instrText>
-                  </w:r>
-                  <w:r>
-                    <w:fldChar w:fldCharType="separate"/>
-                  </w:r>
-                  <w:r>
-                    <w:rPr>
-                      <w:noProof/>
-                    </w:rPr>
-                    <w:t>2</w:t>
-                  </w:r>
-                  <w:r>
-                    <w:rPr>
-                      <w:noProof/>
-                    </w:rPr>
-                    <w:fldChar w:fldCharType="end"/>
-                  </w:r>
+                  <w:fldSimple w:instr=" SEQ Figuur \* ARABIC ">
+                    <w:r>
+                      <w:rPr>
+                        <w:noProof/>
+                      </w:rPr>
+                      <w:t>2</w:t>
+                    </w:r>
+                  </w:fldSimple>
                   <w:r>
                     <w:t xml:space="preserve"> </w:t>
                   </w:r>
@@ -13937,7 +14001,6 @@
           <w:b/>
           <w:u w:val="single"/>
         </w:rPr>
-        <w:lastRenderedPageBreak/>
         <w:t>Stap 3: Het publiceren van een wijziging van een omgevingsdocument</w:t>
       </w:r>
       <w:r>
@@ -13974,6 +14037,7 @@
         <w:rPr>
           <w:noProof/>
         </w:rPr>
+        <w:lastRenderedPageBreak/>
         <w:pict>
           <v:shape id="Text Box 25" o:spid="_x0000_s1031" type="#_x0000_t202" style="position:absolute;left:0;text-align:left;margin-left:-4.25pt;margin-top:296.2pt;width:372.6pt;height:.05pt;z-index:251674624;visibility:visible" o:gfxdata="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" stroked="f">
             <v:textbox style="mso-fit-shape-to-text:t" inset="0,0,0,0">
@@ -13989,27 +14053,14 @@
                   <w:r>
                     <w:t xml:space="preserve">Figuur </w:t>
                   </w:r>
-                  <w:r>
-                    <w:fldChar w:fldCharType="begin"/>
-                  </w:r>
-                  <w:r>
-                    <w:instrText xml:space="preserve"> SEQ Figuur \* ARABIC </w:instrText>
-                  </w:r>
-                  <w:r>
-                    <w:fldChar w:fldCharType="separate"/>
-                  </w:r>
-                  <w:r>
-                    <w:rPr>
-                      <w:noProof/>
-                    </w:rPr>
-                    <w:t>3</w:t>
-                  </w:r>
-                  <w:r>
-                    <w:rPr>
-                      <w:noProof/>
-                    </w:rPr>
-                    <w:fldChar w:fldCharType="end"/>
-                  </w:r>
+                  <w:fldSimple w:instr=" SEQ Figuur \* ARABIC ">
+                    <w:r>
+                      <w:rPr>
+                        <w:noProof/>
+                      </w:rPr>
+                      <w:t>3</w:t>
+                    </w:r>
+                  </w:fldSimple>
                   <w:r>
                     <w:t xml:space="preserve"> </w:t>
                   </w:r>
@@ -14545,27 +14596,14 @@
                   <w:r>
                     <w:t xml:space="preserve">Figuur </w:t>
                   </w:r>
-                  <w:r>
-                    <w:fldChar w:fldCharType="begin"/>
-                  </w:r>
-                  <w:r>
-                    <w:instrText xml:space="preserve"> SEQ Figuur \* ARABIC </w:instrText>
-                  </w:r>
-                  <w:r>
-                    <w:fldChar w:fldCharType="separate"/>
-                  </w:r>
-                  <w:r>
-                    <w:rPr>
-                      <w:noProof/>
-                    </w:rPr>
-                    <w:t>4</w:t>
-                  </w:r>
-                  <w:r>
-                    <w:rPr>
-                      <w:noProof/>
-                    </w:rPr>
-                    <w:fldChar w:fldCharType="end"/>
-                  </w:r>
+                  <w:fldSimple w:instr=" SEQ Figuur \* ARABIC ">
+                    <w:r>
+                      <w:rPr>
+                        <w:noProof/>
+                      </w:rPr>
+                      <w:t>4</w:t>
+                    </w:r>
+                  </w:fldSimple>
                   <w:r>
                     <w:t xml:space="preserve"> </w:t>
                   </w:r>
@@ -14717,7 +14755,6 @@
                 <w:i/>
               </w:rPr>
             </w:pPr>
-            <w:bookmarkStart w:id="41" w:name="_GoBack" w:colFirst="0" w:colLast="0"/>
             <w:r>
               <w:rPr>
                 <w:i/>
@@ -14759,7 +14796,6 @@
           </w:p>
         </w:tc>
       </w:tr>
-      <w:bookmarkEnd w:id="41"/>
       <w:tr>
         <w:tc>
           <w:tcPr>
@@ -50681,7 +50717,7 @@
               <w:sz w:val="14"/>
               <w:szCs w:val="14"/>
             </w:rPr>
-            <w:t>33</w:t>
+            <w:t>26</w:t>
           </w:r>
           <w:r>
             <w:rPr>
@@ -50939,7 +50975,7 @@
               <w:sz w:val="14"/>
               <w:szCs w:val="14"/>
             </w:rPr>
-            <w:t>61</w:t>
+            <w:t>60</w:t>
           </w:r>
           <w:r>
             <w:rPr>
@@ -59745,6 +59781,11 @@
     <w:basedOn w:val="NoList"/>
     <w:semiHidden/>
     <w:rsid w:val="005016D6"/>
+    <w:pPr>
+      <w:numPr>
+        <w:numId w:val="8"/>
+      </w:numPr>
+    </w:pPr>
   </w:style>
   <w:style w:type="paragraph" w:styleId="MessageHeader">
     <w:name w:val="Message Header"/>
@@ -63741,11 +63782,6 @@
   </w:style>
   <w:style w:type="numbering" w:customStyle="1" w:styleId="Artikelsectie">
     <w:name w:val="Artikelsectie"/>
-    <w:pPr>
-      <w:numPr>
-        <w:numId w:val="8"/>
-      </w:numPr>
-    </w:pPr>
   </w:style>
 </w:styles>
 </file>
@@ -64040,7 +64076,7 @@
 </file>
 
 <file path=customXml/itemProps1.xml><?xml version="1.0" encoding="utf-8"?>
-<ds:datastoreItem xmlns:ds="http://schemas.openxmlformats.org/officeDocument/2006/customXml" ds:itemID="{1E44B62C-9B07-4940-AF9C-5CE003CF2F7B}">
+<ds:datastoreItem xmlns:ds="http://schemas.openxmlformats.org/officeDocument/2006/customXml" ds:itemID="{D3B228D2-0FBC-417B-A929-794BF56A7A9A}">
   <ds:schemaRefs>
     <ds:schemaRef ds:uri="http://schemas.openxmlformats.org/officeDocument/2006/bibliography"/>
   </ds:schemaRefs>

</xml_diff>